<commit_message>
system working with bank switching and DE2 manual display switching
</commit_message>
<xml_diff>
--- a/Docs/GUI Tutorial.docx
+++ b/Docs/GUI Tutorial.docx
@@ -9,12 +9,7 @@
       </w:pPr>
       <w:proofErr w:type="spellStart"/>
       <w:r>
-        <w:t>Im</w:t>
-      </w:r>
-      <w:bookmarkStart w:id="0" w:name="_GoBack"/>
-      <w:bookmarkEnd w:id="0"/>
-      <w:r>
-        <w:t>Rotate</w:t>
+        <w:t>ImRotate</w:t>
       </w:r>
       <w:proofErr w:type="spellEnd"/>
       <w:r>
@@ -48,6 +43,9 @@
         <w:tab/>
       </w:r>
       <w:r>
+        <w:rPr>
+          <w:noProof/>
+        </w:rPr>
         <w:drawing>
           <wp:inline distT="0" distB="0" distL="0" distR="0" wp14:anchorId="10F5F8D4" wp14:editId="47578926">
             <wp:extent cx="216321" cy="329184"/>
@@ -410,6 +408,9 @@
         <w:ind w:left="360"/>
       </w:pPr>
       <w:r>
+        <w:rPr>
+          <w:noProof/>
+        </w:rPr>
         <w:drawing>
           <wp:inline distT="0" distB="0" distL="0" distR="0" wp14:anchorId="2FD5BB34" wp14:editId="357B87AB">
             <wp:extent cx="5713171" cy="4284878"/>
@@ -473,7 +474,15 @@
         <w:t>Start</w:t>
       </w:r>
       <w:r>
-        <w:t xml:space="preserve"> Matlab and run </w:t>
+        <w:t xml:space="preserve"> </w:t>
+      </w:r>
+      <w:proofErr w:type="spellStart"/>
+      <w:r>
+        <w:t>Matlab</w:t>
+      </w:r>
+      <w:proofErr w:type="spellEnd"/>
+      <w:r>
+        <w:t xml:space="preserve"> and run </w:t>
       </w:r>
       <w:proofErr w:type="spellStart"/>
       <w:r>
@@ -582,7 +591,18 @@
         <w:bidi w:val="0"/>
       </w:pPr>
       <w:r>
-        <w:t>Zoom Factor – positive larger than 1.</w:t>
+        <w:t xml:space="preserve">Zoom Factor – </w:t>
+      </w:r>
+      <w:proofErr w:type="gramStart"/>
+      <w:r>
+        <w:t>positive  1</w:t>
+      </w:r>
+      <w:proofErr w:type="gramEnd"/>
+      <w:r>
+        <w:t xml:space="preserve"> up-to 16</w:t>
+      </w:r>
+      <w:r>
+        <w:t>.</w:t>
       </w:r>
     </w:p>
     <w:p>
@@ -637,13 +657,13 @@
         <mc:AlternateContent>
           <mc:Choice Requires="wps">
             <w:drawing>
-              <wp:anchor distT="0" distB="0" distL="114300" distR="114300" simplePos="0" relativeHeight="251668480" behindDoc="0" locked="0" layoutInCell="1" allowOverlap="1" wp14:anchorId="6CBCA349" wp14:editId="1BD12028">
+              <wp:anchor distT="0" distB="0" distL="114300" distR="114300" simplePos="0" relativeHeight="251668480" behindDoc="0" locked="0" layoutInCell="1" allowOverlap="1" wp14:anchorId="4F429813" wp14:editId="48D0EC2A">
                 <wp:simplePos x="0" y="0"/>
                 <wp:positionH relativeFrom="column">
-                  <wp:posOffset>8390128</wp:posOffset>
+                  <wp:posOffset>7244080</wp:posOffset>
                 </wp:positionH>
                 <wp:positionV relativeFrom="paragraph">
-                  <wp:posOffset>2066722</wp:posOffset>
+                  <wp:posOffset>1938655</wp:posOffset>
                 </wp:positionV>
                 <wp:extent cx="379730" cy="497205"/>
                 <wp:effectExtent l="57150" t="38100" r="96520" b="112395"/>
@@ -685,7 +705,6 @@
                           <w:p>
                             <w:pPr>
                               <w:rPr>
-                                <w:rFonts w:hint="cs"/>
                                 <w:rtl/>
                               </w:rPr>
                             </w:pPr>
@@ -735,7 +754,7 @@
                   <v:h position="#0,#1" xrange="0,21600" yrange="0,10800"/>
                 </v:handles>
               </v:shapetype>
-              <v:shape id="Right Arrow 8" o:spid="_x0000_s1026" type="#_x0000_t13" style="position:absolute;margin-left:660.65pt;margin-top:162.75pt;width:29.9pt;height:39.15pt;flip:x;z-index:251668480;visibility:visible;mso-wrap-style:square;mso-width-percent:0;mso-height-percent:0;mso-wrap-distance-left:9pt;mso-wrap-distance-top:0;mso-wrap-distance-right:9pt;mso-wrap-distance-bottom:0;mso-position-horizontal:absolute;mso-position-horizontal-relative:text;mso-position-vertical:absolute;mso-position-vertical-relative:text;mso-width-percent:0;mso-height-percent:0;mso-width-relative:margin;mso-height-relative:margin;v-text-anchor:middle" o:gfxdata="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" adj="11456,5718" fillcolor="#652523 [1637]" stroked="f">
+              <v:shape id="Right Arrow 8" o:spid="_x0000_s1026" type="#_x0000_t13" style="position:absolute;margin-left:570.4pt;margin-top:152.65pt;width:29.9pt;height:39.15pt;flip:x;z-index:251668480;visibility:visible;mso-wrap-style:square;mso-width-percent:0;mso-height-percent:0;mso-wrap-distance-left:9pt;mso-wrap-distance-top:0;mso-wrap-distance-right:9pt;mso-wrap-distance-bottom:0;mso-position-horizontal:absolute;mso-position-horizontal-relative:text;mso-position-vertical:absolute;mso-position-vertical-relative:text;mso-width-percent:0;mso-height-percent:0;mso-width-relative:margin;mso-height-relative:margin;v-text-anchor:middle" o:gfxdata="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" adj="11456,5718" fillcolor="#652523 [1637]" stroked="f">
                 <v:fill color2="#ba4442 [3013]" rotate="t" angle="180" colors="0 #9b2d2a;52429f #cb3d3a;1 #ce3b37" focus="100%" type="gradient">
                   <o:fill v:ext="view" type="gradientUnscaled"/>
                 </v:fill>
@@ -745,7 +764,6 @@
                     <w:p>
                       <w:pPr>
                         <w:rPr>
-                          <w:rFonts w:hint="cs"/>
                           <w:rtl/>
                         </w:rPr>
                       </w:pPr>
@@ -771,13 +789,225 @@
         <mc:AlternateContent>
           <mc:Choice Requires="wps">
             <w:drawing>
-              <wp:anchor distT="0" distB="0" distL="114300" distR="114300" simplePos="0" relativeHeight="251666432" behindDoc="0" locked="0" layoutInCell="1" allowOverlap="1" wp14:anchorId="18DECA0D" wp14:editId="35FA05CD">
+              <wp:anchor distT="0" distB="0" distL="114300" distR="114300" simplePos="0" relativeHeight="251664384" behindDoc="0" locked="0" layoutInCell="1" allowOverlap="1" wp14:anchorId="2D1C60B3" wp14:editId="34B681B4">
                 <wp:simplePos x="0" y="0"/>
                 <wp:positionH relativeFrom="column">
-                  <wp:posOffset>5676265</wp:posOffset>
+                  <wp:posOffset>6157595</wp:posOffset>
                 </wp:positionH>
                 <wp:positionV relativeFrom="paragraph">
-                  <wp:posOffset>1722120</wp:posOffset>
+                  <wp:posOffset>1036955</wp:posOffset>
+                </wp:positionV>
+                <wp:extent cx="379730" cy="497205"/>
+                <wp:effectExtent l="76200" t="38100" r="77470" b="112395"/>
+                <wp:wrapNone/>
+                <wp:docPr id="5" name="Right Arrow 5"/>
+                <wp:cNvGraphicFramePr/>
+                <a:graphic xmlns:a="http://schemas.openxmlformats.org/drawingml/2006/main">
+                  <a:graphicData uri="http://schemas.microsoft.com/office/word/2010/wordprocessingShape">
+                    <wps:wsp>
+                      <wps:cNvSpPr/>
+                      <wps:spPr>
+                        <a:xfrm>
+                          <a:off x="0" y="0"/>
+                          <a:ext cx="379730" cy="497205"/>
+                        </a:xfrm>
+                        <a:prstGeom prst="rightArrow">
+                          <a:avLst>
+                            <a:gd name="adj1" fmla="val 47057"/>
+                            <a:gd name="adj2" fmla="val 46965"/>
+                          </a:avLst>
+                        </a:prstGeom>
+                      </wps:spPr>
+                      <wps:style>
+                        <a:lnRef idx="0">
+                          <a:schemeClr val="accent2"/>
+                        </a:lnRef>
+                        <a:fillRef idx="3">
+                          <a:schemeClr val="accent2"/>
+                        </a:fillRef>
+                        <a:effectRef idx="3">
+                          <a:schemeClr val="accent2"/>
+                        </a:effectRef>
+                        <a:fontRef idx="minor">
+                          <a:schemeClr val="lt1"/>
+                        </a:fontRef>
+                      </wps:style>
+                      <wps:txbx>
+                        <w:txbxContent>
+                          <w:p>
+                            <w:r>
+                              <w:rPr>
+                                <w:rFonts w:hint="cs"/>
+                                <w:rtl/>
+                              </w:rPr>
+                              <w:t>4</w:t>
+                            </w:r>
+                          </w:p>
+                        </w:txbxContent>
+                      </wps:txbx>
+                      <wps:bodyPr rot="0" spcFirstLastPara="0" vertOverflow="overflow" horzOverflow="overflow" vert="horz" wrap="square" lIns="91440" tIns="45720" rIns="91440" bIns="45720" numCol="1" spcCol="0" rtlCol="1" fromWordArt="0" anchor="ctr" anchorCtr="0" forceAA="0" compatLnSpc="1">
+                        <a:prstTxWarp prst="textNoShape">
+                          <a:avLst/>
+                        </a:prstTxWarp>
+                        <a:noAutofit/>
+                      </wps:bodyPr>
+                    </wps:wsp>
+                  </a:graphicData>
+                </a:graphic>
+                <wp14:sizeRelH relativeFrom="margin">
+                  <wp14:pctWidth>0</wp14:pctWidth>
+                </wp14:sizeRelH>
+                <wp14:sizeRelV relativeFrom="margin">
+                  <wp14:pctHeight>0</wp14:pctHeight>
+                </wp14:sizeRelV>
+              </wp:anchor>
+            </w:drawing>
+          </mc:Choice>
+          <mc:Fallback>
+            <w:pict>
+              <v:shape id="Right Arrow 5" o:spid="_x0000_s1027" type="#_x0000_t13" style="position:absolute;margin-left:484.85pt;margin-top:81.65pt;width:29.9pt;height:39.15pt;z-index:251664384;visibility:visible;mso-wrap-style:square;mso-width-percent:0;mso-height-percent:0;mso-wrap-distance-left:9pt;mso-wrap-distance-top:0;mso-wrap-distance-right:9pt;mso-wrap-distance-bottom:0;mso-position-horizontal:absolute;mso-position-horizontal-relative:text;mso-position-vertical:absolute;mso-position-vertical-relative:text;mso-width-percent:0;mso-height-percent:0;mso-width-relative:margin;mso-height-relative:margin;v-text-anchor:middle" o:gfxdata="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" adj="11456,5718" fillcolor="#652523 [1637]" stroked="f">
+                <v:fill color2="#ba4442 [3013]" rotate="t" angle="180" colors="0 #9b2d2a;52429f #cb3d3a;1 #ce3b37" focus="100%" type="gradient">
+                  <o:fill v:ext="view" type="gradientUnscaled"/>
+                </v:fill>
+                <v:shadow on="t" color="black" opacity="22937f" origin=",.5" offset="0,.63889mm"/>
+                <v:textbox>
+                  <w:txbxContent>
+                    <w:p>
+                      <w:r>
+                        <w:rPr>
+                          <w:rFonts w:hint="cs"/>
+                          <w:rtl/>
+                        </w:rPr>
+                        <w:t>4</w:t>
+                      </w:r>
+                    </w:p>
+                  </w:txbxContent>
+                </v:textbox>
+              </v:shape>
+            </w:pict>
+          </mc:Fallback>
+        </mc:AlternateContent>
+      </w:r>
+      <w:r>
+        <w:rPr>
+          <w:noProof/>
+        </w:rPr>
+        <mc:AlternateContent>
+          <mc:Choice Requires="wps">
+            <w:drawing>
+              <wp:anchor distT="0" distB="0" distL="114300" distR="114300" simplePos="0" relativeHeight="251662336" behindDoc="0" locked="0" layoutInCell="1" allowOverlap="1" wp14:anchorId="589AA597" wp14:editId="3FCF6B78">
+                <wp:simplePos x="0" y="0"/>
+                <wp:positionH relativeFrom="column">
+                  <wp:posOffset>4886960</wp:posOffset>
+                </wp:positionH>
+                <wp:positionV relativeFrom="paragraph">
+                  <wp:posOffset>2134870</wp:posOffset>
+                </wp:positionV>
+                <wp:extent cx="379730" cy="497205"/>
+                <wp:effectExtent l="76200" t="38100" r="77470" b="112395"/>
+                <wp:wrapNone/>
+                <wp:docPr id="4" name="Right Arrow 4"/>
+                <wp:cNvGraphicFramePr/>
+                <a:graphic xmlns:a="http://schemas.openxmlformats.org/drawingml/2006/main">
+                  <a:graphicData uri="http://schemas.microsoft.com/office/word/2010/wordprocessingShape">
+                    <wps:wsp>
+                      <wps:cNvSpPr/>
+                      <wps:spPr>
+                        <a:xfrm>
+                          <a:off x="0" y="0"/>
+                          <a:ext cx="379730" cy="497205"/>
+                        </a:xfrm>
+                        <a:prstGeom prst="rightArrow">
+                          <a:avLst>
+                            <a:gd name="adj1" fmla="val 47057"/>
+                            <a:gd name="adj2" fmla="val 46965"/>
+                          </a:avLst>
+                        </a:prstGeom>
+                      </wps:spPr>
+                      <wps:style>
+                        <a:lnRef idx="0">
+                          <a:schemeClr val="accent2"/>
+                        </a:lnRef>
+                        <a:fillRef idx="3">
+                          <a:schemeClr val="accent2"/>
+                        </a:fillRef>
+                        <a:effectRef idx="3">
+                          <a:schemeClr val="accent2"/>
+                        </a:effectRef>
+                        <a:fontRef idx="minor">
+                          <a:schemeClr val="lt1"/>
+                        </a:fontRef>
+                      </wps:style>
+                      <wps:txbx>
+                        <w:txbxContent>
+                          <w:p>
+                            <w:r>
+                              <w:rPr>
+                                <w:rFonts w:hint="cs"/>
+                                <w:rtl/>
+                              </w:rPr>
+                              <w:t>3</w:t>
+                            </w:r>
+                          </w:p>
+                        </w:txbxContent>
+                      </wps:txbx>
+                      <wps:bodyPr rot="0" spcFirstLastPara="0" vertOverflow="overflow" horzOverflow="overflow" vert="horz" wrap="square" lIns="91440" tIns="45720" rIns="91440" bIns="45720" numCol="1" spcCol="0" rtlCol="1" fromWordArt="0" anchor="ctr" anchorCtr="0" forceAA="0" compatLnSpc="1">
+                        <a:prstTxWarp prst="textNoShape">
+                          <a:avLst/>
+                        </a:prstTxWarp>
+                        <a:noAutofit/>
+                      </wps:bodyPr>
+                    </wps:wsp>
+                  </a:graphicData>
+                </a:graphic>
+                <wp14:sizeRelH relativeFrom="margin">
+                  <wp14:pctWidth>0</wp14:pctWidth>
+                </wp14:sizeRelH>
+                <wp14:sizeRelV relativeFrom="margin">
+                  <wp14:pctHeight>0</wp14:pctHeight>
+                </wp14:sizeRelV>
+              </wp:anchor>
+            </w:drawing>
+          </mc:Choice>
+          <mc:Fallback>
+            <w:pict>
+              <v:shape id="Right Arrow 4" o:spid="_x0000_s1028" type="#_x0000_t13" style="position:absolute;margin-left:384.8pt;margin-top:168.1pt;width:29.9pt;height:39.15pt;z-index:251662336;visibility:visible;mso-wrap-style:square;mso-width-percent:0;mso-height-percent:0;mso-wrap-distance-left:9pt;mso-wrap-distance-top:0;mso-wrap-distance-right:9pt;mso-wrap-distance-bottom:0;mso-position-horizontal:absolute;mso-position-horizontal-relative:text;mso-position-vertical:absolute;mso-position-vertical-relative:text;mso-width-percent:0;mso-height-percent:0;mso-width-relative:margin;mso-height-relative:margin;v-text-anchor:middle" o:gfxdata="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" adj="11456,5718" fillcolor="#652523 [1637]" stroked="f">
+                <v:fill color2="#ba4442 [3013]" rotate="t" angle="180" colors="0 #9b2d2a;52429f #cb3d3a;1 #ce3b37" focus="100%" type="gradient">
+                  <o:fill v:ext="view" type="gradientUnscaled"/>
+                </v:fill>
+                <v:shadow on="t" color="black" opacity="22937f" origin=",.5" offset="0,.63889mm"/>
+                <v:textbox>
+                  <w:txbxContent>
+                    <w:p>
+                      <w:r>
+                        <w:rPr>
+                          <w:rFonts w:hint="cs"/>
+                          <w:rtl/>
+                        </w:rPr>
+                        <w:t>3</w:t>
+                      </w:r>
+                    </w:p>
+                  </w:txbxContent>
+                </v:textbox>
+              </v:shape>
+            </w:pict>
+          </mc:Fallback>
+        </mc:AlternateContent>
+      </w:r>
+      <w:r>
+        <w:rPr>
+          <w:noProof/>
+        </w:rPr>
+        <mc:AlternateContent>
+          <mc:Choice Requires="wps">
+            <w:drawing>
+              <wp:anchor distT="0" distB="0" distL="114300" distR="114300" simplePos="0" relativeHeight="251666432" behindDoc="0" locked="0" layoutInCell="1" allowOverlap="1" wp14:anchorId="135ABDBA" wp14:editId="1B2D47F6">
+                <wp:simplePos x="0" y="0"/>
+                <wp:positionH relativeFrom="column">
+                  <wp:posOffset>4888865</wp:posOffset>
+                </wp:positionH>
+                <wp:positionV relativeFrom="paragraph">
+                  <wp:posOffset>1634490</wp:posOffset>
                 </wp:positionV>
                 <wp:extent cx="379730" cy="497205"/>
                 <wp:effectExtent l="76200" t="38100" r="77470" b="112395"/>
@@ -847,7 +1077,7 @@
           </mc:Choice>
           <mc:Fallback>
             <w:pict>
-              <v:shape id="Right Arrow 6" o:spid="_x0000_s1027" type="#_x0000_t13" style="position:absolute;margin-left:446.95pt;margin-top:135.6pt;width:29.9pt;height:39.15pt;z-index:251666432;visibility:visible;mso-wrap-style:square;mso-width-percent:0;mso-height-percent:0;mso-wrap-distance-left:9pt;mso-wrap-distance-top:0;mso-wrap-distance-right:9pt;mso-wrap-distance-bottom:0;mso-position-horizontal:absolute;mso-position-horizontal-relative:text;mso-position-vertical:absolute;mso-position-vertical-relative:text;mso-width-percent:0;mso-height-percent:0;mso-width-relative:margin;mso-height-relative:margin;v-text-anchor:middle" o:gfxdata="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" adj="11456,5718" fillcolor="#652523 [1637]" stroked="f">
+              <v:shape id="Right Arrow 6" o:spid="_x0000_s1029" type="#_x0000_t13" style="position:absolute;margin-left:384.95pt;margin-top:128.7pt;width:29.9pt;height:39.15pt;z-index:251666432;visibility:visible;mso-wrap-style:square;mso-width-percent:0;mso-height-percent:0;mso-wrap-distance-left:9pt;mso-wrap-distance-top:0;mso-wrap-distance-right:9pt;mso-wrap-distance-bottom:0;mso-position-horizontal:absolute;mso-position-horizontal-relative:text;mso-position-vertical:absolute;mso-position-vertical-relative:text;mso-width-percent:0;mso-height-percent:0;mso-width-relative:margin;mso-height-relative:margin;v-text-anchor:middle" o:gfxdata="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" adj="11456,5718" fillcolor="#652523 [1637]" stroked="f">
                 <v:fill color2="#ba4442 [3013]" rotate="t" angle="180" colors="0 #9b2d2a;52429f #cb3d3a;1 #ce3b37" focus="100%" type="gradient">
                   <o:fill v:ext="view" type="gradientUnscaled"/>
                 </v:fill>
@@ -877,119 +1107,13 @@
         <mc:AlternateContent>
           <mc:Choice Requires="wps">
             <w:drawing>
-              <wp:anchor distT="0" distB="0" distL="114300" distR="114300" simplePos="0" relativeHeight="251664384" behindDoc="0" locked="0" layoutInCell="1" allowOverlap="1" wp14:anchorId="53BD6256" wp14:editId="2372676B">
+              <wp:anchor distT="0" distB="0" distL="114300" distR="114300" simplePos="0" relativeHeight="251660288" behindDoc="0" locked="0" layoutInCell="1" allowOverlap="1" wp14:anchorId="332E7578" wp14:editId="185D52EA">
                 <wp:simplePos x="0" y="0"/>
                 <wp:positionH relativeFrom="column">
-                  <wp:posOffset>7080504</wp:posOffset>
+                  <wp:posOffset>4835525</wp:posOffset>
                 </wp:positionH>
                 <wp:positionV relativeFrom="paragraph">
-                  <wp:posOffset>1276198</wp:posOffset>
-                </wp:positionV>
-                <wp:extent cx="379730" cy="497205"/>
-                <wp:effectExtent l="76200" t="38100" r="77470" b="112395"/>
-                <wp:wrapNone/>
-                <wp:docPr id="5" name="Right Arrow 5"/>
-                <wp:cNvGraphicFramePr/>
-                <a:graphic xmlns:a="http://schemas.openxmlformats.org/drawingml/2006/main">
-                  <a:graphicData uri="http://schemas.microsoft.com/office/word/2010/wordprocessingShape">
-                    <wps:wsp>
-                      <wps:cNvSpPr/>
-                      <wps:spPr>
-                        <a:xfrm>
-                          <a:off x="0" y="0"/>
-                          <a:ext cx="379730" cy="497205"/>
-                        </a:xfrm>
-                        <a:prstGeom prst="rightArrow">
-                          <a:avLst>
-                            <a:gd name="adj1" fmla="val 47057"/>
-                            <a:gd name="adj2" fmla="val 46965"/>
-                          </a:avLst>
-                        </a:prstGeom>
-                      </wps:spPr>
-                      <wps:style>
-                        <a:lnRef idx="0">
-                          <a:schemeClr val="accent2"/>
-                        </a:lnRef>
-                        <a:fillRef idx="3">
-                          <a:schemeClr val="accent2"/>
-                        </a:fillRef>
-                        <a:effectRef idx="3">
-                          <a:schemeClr val="accent2"/>
-                        </a:effectRef>
-                        <a:fontRef idx="minor">
-                          <a:schemeClr val="lt1"/>
-                        </a:fontRef>
-                      </wps:style>
-                      <wps:txbx>
-                        <w:txbxContent>
-                          <w:p>
-                            <w:r>
-                              <w:rPr>
-                                <w:rFonts w:hint="cs"/>
-                                <w:rtl/>
-                              </w:rPr>
-                              <w:t>4</w:t>
-                            </w:r>
-                          </w:p>
-                        </w:txbxContent>
-                      </wps:txbx>
-                      <wps:bodyPr rot="0" spcFirstLastPara="0" vertOverflow="overflow" horzOverflow="overflow" vert="horz" wrap="square" lIns="91440" tIns="45720" rIns="91440" bIns="45720" numCol="1" spcCol="0" rtlCol="1" fromWordArt="0" anchor="ctr" anchorCtr="0" forceAA="0" compatLnSpc="1">
-                        <a:prstTxWarp prst="textNoShape">
-                          <a:avLst/>
-                        </a:prstTxWarp>
-                        <a:noAutofit/>
-                      </wps:bodyPr>
-                    </wps:wsp>
-                  </a:graphicData>
-                </a:graphic>
-                <wp14:sizeRelH relativeFrom="margin">
-                  <wp14:pctWidth>0</wp14:pctWidth>
-                </wp14:sizeRelH>
-                <wp14:sizeRelV relativeFrom="margin">
-                  <wp14:pctHeight>0</wp14:pctHeight>
-                </wp14:sizeRelV>
-              </wp:anchor>
-            </w:drawing>
-          </mc:Choice>
-          <mc:Fallback>
-            <w:pict>
-              <v:shape id="Right Arrow 5" o:spid="_x0000_s1028" type="#_x0000_t13" style="position:absolute;margin-left:557.5pt;margin-top:100.5pt;width:29.9pt;height:39.15pt;z-index:251664384;visibility:visible;mso-wrap-style:square;mso-width-percent:0;mso-height-percent:0;mso-wrap-distance-left:9pt;mso-wrap-distance-top:0;mso-wrap-distance-right:9pt;mso-wrap-distance-bottom:0;mso-position-horizontal:absolute;mso-position-horizontal-relative:text;mso-position-vertical:absolute;mso-position-vertical-relative:text;mso-width-percent:0;mso-height-percent:0;mso-width-relative:margin;mso-height-relative:margin;v-text-anchor:middle" o:gfxdata="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" adj="11456,5718" fillcolor="#652523 [1637]" stroked="f">
-                <v:fill color2="#ba4442 [3013]" rotate="t" angle="180" colors="0 #9b2d2a;52429f #cb3d3a;1 #ce3b37" focus="100%" type="gradient">
-                  <o:fill v:ext="view" type="gradientUnscaled"/>
-                </v:fill>
-                <v:shadow on="t" color="black" opacity="22937f" origin=",.5" offset="0,.63889mm"/>
-                <v:textbox>
-                  <w:txbxContent>
-                    <w:p>
-                      <w:r>
-                        <w:rPr>
-                          <w:rFonts w:hint="cs"/>
-                          <w:rtl/>
-                        </w:rPr>
-                        <w:t>4</w:t>
-                      </w:r>
-                    </w:p>
-                  </w:txbxContent>
-                </v:textbox>
-              </v:shape>
-            </w:pict>
-          </mc:Fallback>
-        </mc:AlternateContent>
-      </w:r>
-      <w:r>
-        <w:rPr>
-          <w:noProof/>
-        </w:rPr>
-        <mc:AlternateContent>
-          <mc:Choice Requires="wps">
-            <w:drawing>
-              <wp:anchor distT="0" distB="0" distL="114300" distR="114300" simplePos="0" relativeHeight="251660288" behindDoc="0" locked="0" layoutInCell="1" allowOverlap="1" wp14:anchorId="76F6361B" wp14:editId="5E869986">
-                <wp:simplePos x="0" y="0"/>
-                <wp:positionH relativeFrom="column">
-                  <wp:posOffset>5599430</wp:posOffset>
-                </wp:positionH>
-                <wp:positionV relativeFrom="paragraph">
-                  <wp:posOffset>1000760</wp:posOffset>
+                  <wp:posOffset>849630</wp:posOffset>
                 </wp:positionV>
                 <wp:extent cx="379730" cy="497205"/>
                 <wp:effectExtent l="76200" t="38100" r="77470" b="112395"/>
@@ -1059,7 +1183,7 @@
           </mc:Choice>
           <mc:Fallback>
             <w:pict>
-              <v:shape id="Right Arrow 3" o:spid="_x0000_s1029" type="#_x0000_t13" style="position:absolute;margin-left:440.9pt;margin-top:78.8pt;width:29.9pt;height:39.15pt;z-index:251660288;visibility:visible;mso-wrap-style:square;mso-width-percent:0;mso-height-percent:0;mso-wrap-distance-left:9pt;mso-wrap-distance-top:0;mso-wrap-distance-right:9pt;mso-wrap-distance-bottom:0;mso-position-horizontal:absolute;mso-position-horizontal-relative:text;mso-position-vertical:absolute;mso-position-vertical-relative:text;mso-width-percent:0;mso-height-percent:0;mso-width-relative:margin;mso-height-relative:margin;v-text-anchor:middle" o:gfxdata="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" adj="11456,5718" fillcolor="#652523 [1637]" stroked="f">
+              <v:shape id="Right Arrow 3" o:spid="_x0000_s1030" type="#_x0000_t13" style="position:absolute;margin-left:380.75pt;margin-top:66.9pt;width:29.9pt;height:39.15pt;z-index:251660288;visibility:visible;mso-wrap-style:square;mso-width-percent:0;mso-height-percent:0;mso-wrap-distance-left:9pt;mso-wrap-distance-top:0;mso-wrap-distance-right:9pt;mso-wrap-distance-bottom:0;mso-position-horizontal:absolute;mso-position-horizontal-relative:text;mso-position-vertical:absolute;mso-position-vertical-relative:text;mso-width-percent:0;mso-height-percent:0;mso-width-relative:margin;mso-height-relative:margin;v-text-anchor:middle" o:gfxdata="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" adj="11456,5718" fillcolor="#652523 [1637]" stroked="f">
                 <v:fill color2="#ba4442 [3013]" rotate="t" angle="180" colors="0 #9b2d2a;52429f #cb3d3a;1 #ce3b37" focus="100%" type="gradient">
                   <o:fill v:ext="view" type="gradientUnscaled"/>
                 </v:fill>
@@ -1086,116 +1210,10 @@
         <w:rPr>
           <w:noProof/>
         </w:rPr>
-        <mc:AlternateContent>
-          <mc:Choice Requires="wps">
-            <w:drawing>
-              <wp:anchor distT="0" distB="0" distL="114300" distR="114300" simplePos="0" relativeHeight="251662336" behindDoc="0" locked="0" layoutInCell="1" allowOverlap="1" wp14:anchorId="4B6171DE" wp14:editId="745A38E6">
-                <wp:simplePos x="0" y="0"/>
-                <wp:positionH relativeFrom="column">
-                  <wp:posOffset>5714746</wp:posOffset>
-                </wp:positionH>
-                <wp:positionV relativeFrom="paragraph">
-                  <wp:posOffset>2345868</wp:posOffset>
-                </wp:positionV>
-                <wp:extent cx="379730" cy="497205"/>
-                <wp:effectExtent l="76200" t="38100" r="77470" b="112395"/>
-                <wp:wrapNone/>
-                <wp:docPr id="4" name="Right Arrow 4"/>
-                <wp:cNvGraphicFramePr/>
-                <a:graphic xmlns:a="http://schemas.openxmlformats.org/drawingml/2006/main">
-                  <a:graphicData uri="http://schemas.microsoft.com/office/word/2010/wordprocessingShape">
-                    <wps:wsp>
-                      <wps:cNvSpPr/>
-                      <wps:spPr>
-                        <a:xfrm>
-                          <a:off x="0" y="0"/>
-                          <a:ext cx="379730" cy="497205"/>
-                        </a:xfrm>
-                        <a:prstGeom prst="rightArrow">
-                          <a:avLst>
-                            <a:gd name="adj1" fmla="val 47057"/>
-                            <a:gd name="adj2" fmla="val 46965"/>
-                          </a:avLst>
-                        </a:prstGeom>
-                      </wps:spPr>
-                      <wps:style>
-                        <a:lnRef idx="0">
-                          <a:schemeClr val="accent2"/>
-                        </a:lnRef>
-                        <a:fillRef idx="3">
-                          <a:schemeClr val="accent2"/>
-                        </a:fillRef>
-                        <a:effectRef idx="3">
-                          <a:schemeClr val="accent2"/>
-                        </a:effectRef>
-                        <a:fontRef idx="minor">
-                          <a:schemeClr val="lt1"/>
-                        </a:fontRef>
-                      </wps:style>
-                      <wps:txbx>
-                        <w:txbxContent>
-                          <w:p>
-                            <w:r>
-                              <w:rPr>
-                                <w:rFonts w:hint="cs"/>
-                                <w:rtl/>
-                              </w:rPr>
-                              <w:t>3</w:t>
-                            </w:r>
-                          </w:p>
-                        </w:txbxContent>
-                      </wps:txbx>
-                      <wps:bodyPr rot="0" spcFirstLastPara="0" vertOverflow="overflow" horzOverflow="overflow" vert="horz" wrap="square" lIns="91440" tIns="45720" rIns="91440" bIns="45720" numCol="1" spcCol="0" rtlCol="1" fromWordArt="0" anchor="ctr" anchorCtr="0" forceAA="0" compatLnSpc="1">
-                        <a:prstTxWarp prst="textNoShape">
-                          <a:avLst/>
-                        </a:prstTxWarp>
-                        <a:noAutofit/>
-                      </wps:bodyPr>
-                    </wps:wsp>
-                  </a:graphicData>
-                </a:graphic>
-                <wp14:sizeRelH relativeFrom="margin">
-                  <wp14:pctWidth>0</wp14:pctWidth>
-                </wp14:sizeRelH>
-                <wp14:sizeRelV relativeFrom="margin">
-                  <wp14:pctHeight>0</wp14:pctHeight>
-                </wp14:sizeRelV>
-              </wp:anchor>
-            </w:drawing>
-          </mc:Choice>
-          <mc:Fallback>
-            <w:pict>
-              <v:shape id="Right Arrow 4" o:spid="_x0000_s1030" type="#_x0000_t13" style="position:absolute;margin-left:450pt;margin-top:184.7pt;width:29.9pt;height:39.15pt;z-index:251662336;visibility:visible;mso-wrap-style:square;mso-width-percent:0;mso-height-percent:0;mso-wrap-distance-left:9pt;mso-wrap-distance-top:0;mso-wrap-distance-right:9pt;mso-wrap-distance-bottom:0;mso-position-horizontal:absolute;mso-position-horizontal-relative:text;mso-position-vertical:absolute;mso-position-vertical-relative:text;mso-width-percent:0;mso-height-percent:0;mso-width-relative:margin;mso-height-relative:margin;v-text-anchor:middle" o:gfxdata="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" adj="11456,5718" fillcolor="#652523 [1637]" stroked="f">
-                <v:fill color2="#ba4442 [3013]" rotate="t" angle="180" colors="0 #9b2d2a;52429f #cb3d3a;1 #ce3b37" focus="100%" type="gradient">
-                  <o:fill v:ext="view" type="gradientUnscaled"/>
-                </v:fill>
-                <v:shadow on="t" color="black" opacity="22937f" origin=",.5" offset="0,.63889mm"/>
-                <v:textbox>
-                  <w:txbxContent>
-                    <w:p>
-                      <w:r>
-                        <w:rPr>
-                          <w:rFonts w:hint="cs"/>
-                          <w:rtl/>
-                        </w:rPr>
-                        <w:t>3</w:t>
-                      </w:r>
-                    </w:p>
-                  </w:txbxContent>
-                </v:textbox>
-              </v:shape>
-            </w:pict>
-          </mc:Fallback>
-        </mc:AlternateContent>
-      </w:r>
-      <w:r>
-        <w:rPr>
-          <w:noProof/>
-        </w:rPr>
         <w:drawing>
-          <wp:inline distT="0" distB="0" distL="0" distR="0" wp14:anchorId="1D52FFAF" wp14:editId="4CEAD31A">
-            <wp:extent cx="9809683" cy="4696359"/>
-            <wp:effectExtent l="0" t="0" r="1270" b="9525"/>
+          <wp:inline distT="0" distB="0" distL="0" distR="0" wp14:anchorId="1C5EA912" wp14:editId="78A1ECF8">
+            <wp:extent cx="8484041" cy="4665241"/>
+            <wp:effectExtent l="0" t="0" r="0" b="2540"/>
             <wp:docPr id="1" name="Picture 1"/>
             <wp:cNvGraphicFramePr>
               <a:graphicFrameLocks xmlns:a="http://schemas.openxmlformats.org/drawingml/2006/main" noChangeAspect="1"/>
@@ -1216,7 +1234,7 @@
                   <pic:spPr>
                     <a:xfrm>
                       <a:off x="0" y="0"/>
-                      <a:ext cx="9813377" cy="4698127"/>
+                      <a:ext cx="8493447" cy="4670413"/>
                     </a:xfrm>
                     <a:prstGeom prst="rect">
                       <a:avLst/>
@@ -1237,12 +1255,153 @@
           <w:numId w:val="1"/>
         </w:numPr>
         <w:bidi w:val="0"/>
+      </w:pPr>
+      <w:r>
+        <w:t>If Synthetic Image option is selected, image will not be displayed. A synthetic generated image will be displayed</w:t>
+      </w:r>
+    </w:p>
+    <w:p>
+      <w:pPr>
+        <w:pStyle w:val="ListParagraph"/>
+        <w:bidi w:val="0"/>
+        <w:ind w:left="360"/>
+      </w:pPr>
+    </w:p>
+    <w:p>
+      <w:pPr>
+        <w:pStyle w:val="Heading1"/>
+        <w:bidi w:val="0"/>
+      </w:pPr>
+      <w:r>
+        <w:lastRenderedPageBreak/>
+        <w:t>Ex</w:t>
+      </w:r>
+      <w:bookmarkStart w:id="0" w:name="_GoBack"/>
+      <w:bookmarkEnd w:id="0"/>
+      <w:r>
+        <w:t>tra Features</w:t>
+      </w:r>
+    </w:p>
+    <w:p>
+      <w:pPr>
+        <w:bidi w:val="0"/>
         <w:rPr>
-          <w:rFonts w:hint="cs"/>
+          <w:b/>
+          <w:bCs/>
+          <w:u w:val="single"/>
         </w:rPr>
       </w:pPr>
       <w:r>
-        <w:t>If Synthetic Image option is selected, image will not be displayed. A synthetic generated image will be displayed</w:t>
+        <w:rPr>
+          <w:b/>
+          <w:bCs/>
+          <w:u w:val="single"/>
+        </w:rPr>
+        <w:t xml:space="preserve">Switch 0 – </w:t>
+      </w:r>
+    </w:p>
+    <w:p>
+      <w:pPr>
+        <w:bidi w:val="0"/>
+      </w:pPr>
+      <w:r>
+        <w:t>Down -manual image switching is disabled.</w:t>
+      </w:r>
+    </w:p>
+    <w:p>
+      <w:pPr>
+        <w:bidi w:val="0"/>
+      </w:pPr>
+      <w:r>
+        <w:t>Up – manual image switching enabled.</w:t>
+      </w:r>
+    </w:p>
+    <w:p>
+      <w:pPr>
+        <w:bidi w:val="0"/>
+        <w:rPr>
+          <w:b/>
+          <w:bCs/>
+          <w:u w:val="single"/>
+        </w:rPr>
+      </w:pPr>
+      <w:r>
+        <w:rPr>
+          <w:b/>
+          <w:bCs/>
+          <w:u w:val="single"/>
+        </w:rPr>
+        <w:t xml:space="preserve">Switch </w:t>
+      </w:r>
+      <w:r>
+        <w:rPr>
+          <w:b/>
+          <w:bCs/>
+          <w:u w:val="single"/>
+        </w:rPr>
+        <w:t>1</w:t>
+      </w:r>
+      <w:r>
+        <w:rPr>
+          <w:b/>
+          <w:bCs/>
+          <w:u w:val="single"/>
+        </w:rPr>
+        <w:t xml:space="preserve"> – </w:t>
+      </w:r>
+    </w:p>
+    <w:p>
+      <w:pPr>
+        <w:bidi w:val="0"/>
+      </w:pPr>
+      <w:r>
+        <w:t xml:space="preserve">Down </w:t>
+      </w:r>
+      <w:r>
+        <w:t>–display manipulated</w:t>
+      </w:r>
+      <w:r>
+        <w:t xml:space="preserve"> image.</w:t>
+      </w:r>
+    </w:p>
+    <w:p>
+      <w:pPr>
+        <w:bidi w:val="0"/>
+      </w:pPr>
+      <w:r>
+        <w:t xml:space="preserve">Up – display </w:t>
+      </w:r>
+      <w:r>
+        <w:t>original</w:t>
+      </w:r>
+      <w:r>
+        <w:t xml:space="preserve"> image.</w:t>
+      </w:r>
+    </w:p>
+    <w:p>
+      <w:pPr>
+        <w:bidi w:val="0"/>
+        <w:rPr>
+          <w:b/>
+          <w:bCs/>
+          <w:u w:val="single"/>
+        </w:rPr>
+      </w:pPr>
+      <w:r>
+        <w:rPr>
+          <w:b/>
+          <w:bCs/>
+          <w:u w:val="single"/>
+        </w:rPr>
+        <w:t>KEY0</w:t>
+      </w:r>
+    </w:p>
+    <w:p>
+      <w:pPr>
+        <w:bidi w:val="0"/>
+      </w:pPr>
+      <w:r>
+        <w:t>Reset when pressed</w:t>
       </w:r>
     </w:p>
     <w:sectPr>
@@ -2096,6 +2255,7 @@
   <w:style w:type="character" w:default="1" w:styleId="DefaultParagraphFont">
     <w:name w:val="Default Paragraph Font"/>
     <w:uiPriority w:val="1"/>
+    <w:semiHidden/>
     <w:unhideWhenUsed/>
   </w:style>
   <w:style w:type="table" w:default="1" w:styleId="TableNormal">
@@ -2406,6 +2566,7 @@
   <w:style w:type="character" w:default="1" w:styleId="DefaultParagraphFont">
     <w:name w:val="Default Paragraph Font"/>
     <w:uiPriority w:val="1"/>
+    <w:semiHidden/>
     <w:unhideWhenUsed/>
   </w:style>
   <w:style w:type="table" w:default="1" w:styleId="TableNormal">

</xml_diff>